<commit_message>
change some documents add some old readed C++ files
</commit_message>
<xml_diff>
--- a/Learning/Docs/Code Review.docx
+++ b/Learning/Docs/Code Review.docx
@@ -23,8 +23,14 @@
       <w:pPr>
         <w:pStyle w:val="ListParagraph"/>
         <w:ind w:left="1440" w:firstLine="720"/>
-      </w:pPr>
-      <w:r>
+        <w:rPr>
+          <w:color w:val="FF0000"/>
+        </w:rPr>
+      </w:pPr>
+      <w:r>
+        <w:rPr>
+          <w:color w:val="FF0000"/>
+        </w:rPr>
         <w:t>My job is to find problem</w:t>
       </w:r>
     </w:p>
@@ -37,15 +43,13 @@
           <w:bCs/>
         </w:rPr>
       </w:pPr>
-      <w:proofErr w:type="spellStart"/>
-      <w:r>
-        <w:rPr>
-          <w:b/>
-          <w:bCs/>
-        </w:rPr>
-        <w:t>Anti pattern</w:t>
-      </w:r>
-      <w:proofErr w:type="spellEnd"/>
+      <w:r>
+        <w:rPr>
+          <w:b/>
+          <w:bCs/>
+        </w:rPr>
+        <w:t>Anti-pattern</w:t>
+      </w:r>
     </w:p>
     <w:p>
       <w:pPr>
@@ -104,12 +108,14 @@
         <w:rPr>
           <w:b/>
           <w:bCs/>
-        </w:rPr>
-      </w:pPr>
-      <w:r>
-        <w:rPr>
-          <w:b/>
-          <w:bCs/>
+          <w:color w:val="002060"/>
+        </w:rPr>
+      </w:pPr>
+      <w:r>
+        <w:rPr>
+          <w:b/>
+          <w:bCs/>
+          <w:color w:val="002060"/>
         </w:rPr>
         <w:t>Developers hate code review</w:t>
       </w:r>
@@ -127,8 +133,16 @@
         <w:rPr>
           <w:b/>
           <w:bCs/>
-        </w:rPr>
-        <w:t xml:space="preserve">Code reviews are a massive waste of time     </w:t>
+          <w:color w:val="0070C0"/>
+        </w:rPr>
+        <w:t>Code reviews are a massive waste of time</w:t>
+      </w:r>
+      <w:r>
+        <w:rPr>
+          <w:b/>
+          <w:bCs/>
+        </w:rPr>
+        <w:t xml:space="preserve">     </w:t>
       </w:r>
       <w:r>
         <w:rPr>
@@ -287,7 +301,6 @@
           <w:numId w:val="1"/>
         </w:numPr>
         <w:rPr>
-          <w:rFonts w:hint="cs"/>
           <w:b/>
           <w:bCs/>
           <w:rtl/>
@@ -613,14 +626,12 @@
         <w:tab/>
         <w:t xml:space="preserve">Showing code </w:t>
       </w:r>
-      <w:proofErr w:type="gramStart"/>
-      <w:r>
-        <w:rPr>
-          <w:lang w:bidi="fa-IR"/>
-        </w:rPr>
-        <w:t>to  a</w:t>
-      </w:r>
-      <w:proofErr w:type="gramEnd"/>
+      <w:r>
+        <w:rPr>
+          <w:lang w:bidi="fa-IR"/>
+        </w:rPr>
+        <w:t>to a</w:t>
+      </w:r>
       <w:r>
         <w:rPr>
           <w:lang w:bidi="fa-IR"/>
@@ -1129,7 +1140,6 @@
       <w:pPr>
         <w:ind w:firstLine="720"/>
         <w:rPr>
-          <w:rFonts w:hint="cs"/>
           <w:b/>
           <w:bCs/>
           <w:sz w:val="26"/>
@@ -1179,7 +1189,6 @@
         </w:rPr>
         <w:tab/>
       </w:r>
-      <w:proofErr w:type="gramStart"/>
       <w:r>
         <w:rPr>
           <w:b/>
@@ -1188,9 +1197,8 @@
           <w:szCs w:val="26"/>
           <w:lang w:bidi="fa-IR"/>
         </w:rPr>
-        <w:t>why :</w:t>
-      </w:r>
-      <w:proofErr w:type="gramEnd"/>
+        <w:t>why:</w:t>
+      </w:r>
       <w:r>
         <w:rPr>
           <w:b/>
@@ -1199,25 +1207,27 @@
           <w:szCs w:val="26"/>
           <w:lang w:bidi="fa-IR"/>
         </w:rPr>
-        <w:t xml:space="preserve"> knowledge sharing : </w:t>
-      </w:r>
-    </w:p>
-    <w:p>
-      <w:pPr>
-        <w:ind w:left="720" w:firstLine="720"/>
-        <w:rPr>
+        <w:t xml:space="preserve"> knowledge </w:t>
+      </w:r>
+      <w:r>
+        <w:rPr>
+          <w:b/>
+          <w:bCs/>
           <w:sz w:val="26"/>
           <w:szCs w:val="26"/>
           <w:lang w:bidi="fa-IR"/>
         </w:rPr>
-      </w:pPr>
-      <w:r>
-        <w:rPr>
+        <w:t>sharing:</w:t>
+      </w:r>
+      <w:r>
+        <w:rPr>
+          <w:b/>
+          <w:bCs/>
           <w:sz w:val="26"/>
           <w:szCs w:val="26"/>
           <w:lang w:bidi="fa-IR"/>
         </w:rPr>
-        <w:t>purpose isn’t to reject the code</w:t>
+        <w:t xml:space="preserve"> </w:t>
       </w:r>
     </w:p>
     <w:p>
@@ -1235,11 +1245,12 @@
           <w:szCs w:val="26"/>
           <w:lang w:bidi="fa-IR"/>
         </w:rPr>
-        <w:t>focus is on how easy it is to understand the code</w:t>
-      </w:r>
-    </w:p>
-    <w:p>
-      <w:pPr>
+        <w:t>purpose isn’t to reject the code</w:t>
+      </w:r>
+    </w:p>
+    <w:p>
+      <w:pPr>
+        <w:ind w:left="720" w:firstLine="720"/>
         <w:rPr>
           <w:sz w:val="26"/>
           <w:szCs w:val="26"/>
@@ -1252,8 +1263,7 @@
           <w:szCs w:val="26"/>
           <w:lang w:bidi="fa-IR"/>
         </w:rPr>
-        <w:tab/>
-        <w:t>When: At the end</w:t>
+        <w:t>focus is on how easy it is to understand the code</w:t>
       </w:r>
     </w:p>
     <w:p>
@@ -1271,13 +1281,31 @@
           <w:lang w:bidi="fa-IR"/>
         </w:rPr>
         <w:tab/>
-      </w:r>
-      <w:r>
+        <w:t>When: At the end</w:t>
+      </w:r>
+    </w:p>
+    <w:p>
+      <w:pPr>
         <w:rPr>
           <w:sz w:val="26"/>
           <w:szCs w:val="26"/>
           <w:lang w:bidi="fa-IR"/>
         </w:rPr>
+      </w:pPr>
+      <w:r>
+        <w:rPr>
+          <w:sz w:val="26"/>
+          <w:szCs w:val="26"/>
+          <w:lang w:bidi="fa-IR"/>
+        </w:rPr>
+        <w:tab/>
+      </w:r>
+      <w:r>
+        <w:rPr>
+          <w:sz w:val="26"/>
+          <w:szCs w:val="26"/>
+          <w:lang w:bidi="fa-IR"/>
+        </w:rPr>
         <w:tab/>
         <w:t>Too late for design</w:t>
       </w:r>
@@ -1285,7 +1313,6 @@
     <w:p>
       <w:pPr>
         <w:rPr>
-          <w:rFonts w:hint="cs"/>
           <w:sz w:val="26"/>
           <w:szCs w:val="26"/>
           <w:lang w:bidi="fa-IR"/>
@@ -1620,14 +1647,22 @@
         <w:tab/>
         <w:t xml:space="preserve">Be </w:t>
       </w:r>
-      <w:proofErr w:type="gramStart"/>
-      <w:r>
-        <w:rPr>
-          <w:b/>
-          <w:bCs/>
-          <w:lang w:bidi="fa-IR"/>
-        </w:rPr>
-        <w:t xml:space="preserve">constructive  </w:t>
+      <w:r>
+        <w:rPr>
+          <w:b/>
+          <w:bCs/>
+          <w:lang w:bidi="fa-IR"/>
+        </w:rPr>
+        <w:t xml:space="preserve">constructive </w:t>
+      </w:r>
+      <w:r>
+        <w:rPr>
+          <w:b/>
+          <w:bCs/>
+          <w:rtl/>
+          <w:lang w:bidi="fa-IR"/>
+        </w:rPr>
+        <w:t>سازنده</w:t>
       </w:r>
       <w:r>
         <w:rPr>
@@ -1635,22 +1670,12 @@
           <w:rtl/>
           <w:lang w:bidi="fa-IR"/>
         </w:rPr>
-        <w:t>سازنده</w:t>
-      </w:r>
-      <w:proofErr w:type="gramEnd"/>
-      <w:r>
-        <w:rPr>
-          <w:rFonts w:cs="B Zar" w:hint="cs"/>
-          <w:rtl/>
-          <w:lang w:bidi="fa-IR"/>
-        </w:rPr>
         <w:t xml:space="preserve"> باش</w:t>
       </w:r>
     </w:p>
     <w:p>
       <w:pPr>
         <w:rPr>
-          <w:rFonts w:hint="cs"/>
           <w:b/>
           <w:bCs/>
           <w:lang w:bidi="fa-IR"/>
@@ -1832,7 +1857,6 @@
     <w:p>
       <w:pPr>
         <w:rPr>
-          <w:rFonts w:hint="cs"/>
           <w:b/>
           <w:bCs/>
           <w:rtl/>

</xml_diff>